<commit_message>
Vraag extra erbij gedaan in interview vragen
</commit_message>
<xml_diff>
--- a/Vragen intervieuw barroc-it/Vragen intervieuw Barroc-it engels.docx
+++ b/Vragen intervieuw barroc-it/Vragen intervieuw Barroc-it engels.docx
@@ -14,53 +14,12 @@
           <w:sz w:val="24"/>
         </w:rPr>
       </w:pPr>
-      <w:proofErr w:type="spellStart"/>
-      <w:r>
-        <w:rPr>
-          <w:rFonts w:ascii="Arial" w:hAnsi="Arial" w:cs="Arial"/>
-          <w:sz w:val="24"/>
-        </w:rPr>
-        <w:t>What</w:t>
-      </w:r>
-      <w:proofErr w:type="spellEnd"/>
-      <w:r>
-        <w:rPr>
-          <w:rFonts w:ascii="Arial" w:hAnsi="Arial" w:cs="Arial"/>
-          <w:sz w:val="24"/>
-        </w:rPr>
-        <w:t xml:space="preserve"> </w:t>
-      </w:r>
-      <w:proofErr w:type="spellStart"/>
-      <w:r>
-        <w:rPr>
-          <w:rFonts w:ascii="Arial" w:hAnsi="Arial" w:cs="Arial"/>
-          <w:sz w:val="24"/>
-        </w:rPr>
-        <w:t>can</w:t>
-      </w:r>
-      <w:proofErr w:type="spellEnd"/>
-      <w:r>
-        <w:rPr>
-          <w:rFonts w:ascii="Arial" w:hAnsi="Arial" w:cs="Arial"/>
-          <w:sz w:val="24"/>
-        </w:rPr>
-        <w:t xml:space="preserve"> development do in </w:t>
-      </w:r>
-      <w:proofErr w:type="spellStart"/>
-      <w:r>
-        <w:rPr>
-          <w:rFonts w:ascii="Arial" w:hAnsi="Arial" w:cs="Arial"/>
-          <w:sz w:val="24"/>
-        </w:rPr>
-        <w:t>the</w:t>
-      </w:r>
-      <w:proofErr w:type="spellEnd"/>
-      <w:r>
-        <w:rPr>
-          <w:rFonts w:ascii="Arial" w:hAnsi="Arial" w:cs="Arial"/>
-          <w:sz w:val="24"/>
-        </w:rPr>
-        <w:t xml:space="preserve"> system?</w:t>
+      <w:r>
+        <w:rPr>
+          <w:rFonts w:ascii="Arial" w:hAnsi="Arial" w:cs="Arial"/>
+          <w:sz w:val="24"/>
+        </w:rPr>
+        <w:t>What can development do in the system?</w:t>
       </w:r>
     </w:p>
     <w:p>
@@ -84,29 +43,12 @@
           <w:sz w:val="24"/>
         </w:rPr>
       </w:pPr>
-      <w:proofErr w:type="spellStart"/>
-      <w:r>
-        <w:rPr>
-          <w:rFonts w:ascii="Arial" w:hAnsi="Arial" w:cs="Arial"/>
-          <w:sz w:val="24"/>
-        </w:rPr>
-        <w:t>What</w:t>
-      </w:r>
-      <w:proofErr w:type="spellEnd"/>
-      <w:r>
-        <w:rPr>
-          <w:rFonts w:ascii="Arial" w:hAnsi="Arial" w:cs="Arial"/>
-          <w:sz w:val="24"/>
-        </w:rPr>
-        <w:t xml:space="preserve"> </w:t>
-      </w:r>
-      <w:proofErr w:type="spellStart"/>
-      <w:r>
-        <w:rPr>
-          <w:rFonts w:ascii="Arial" w:hAnsi="Arial" w:cs="Arial"/>
-          <w:sz w:val="24"/>
-        </w:rPr>
-        <w:t>can</w:t>
+      <w:r>
+        <w:rPr>
+          <w:rFonts w:ascii="Arial" w:hAnsi="Arial" w:cs="Arial"/>
+          <w:sz w:val="24"/>
+        </w:rPr>
+        <w:t>What can</w:t>
       </w:r>
       <w:r>
         <w:rPr>
@@ -115,29 +57,12 @@
         </w:rPr>
         <w:t>’t</w:t>
       </w:r>
-      <w:proofErr w:type="spellEnd"/>
-      <w:r>
-        <w:rPr>
-          <w:rFonts w:ascii="Arial" w:hAnsi="Arial" w:cs="Arial"/>
-          <w:sz w:val="24"/>
-        </w:rPr>
-        <w:t xml:space="preserve"> development do in </w:t>
-      </w:r>
-      <w:proofErr w:type="spellStart"/>
-      <w:r>
-        <w:rPr>
-          <w:rFonts w:ascii="Arial" w:hAnsi="Arial" w:cs="Arial"/>
-          <w:sz w:val="24"/>
-        </w:rPr>
-        <w:t>the</w:t>
-      </w:r>
-      <w:proofErr w:type="spellEnd"/>
-      <w:r>
-        <w:rPr>
-          <w:rFonts w:ascii="Arial" w:hAnsi="Arial" w:cs="Arial"/>
-          <w:sz w:val="24"/>
-        </w:rPr>
-        <w:t xml:space="preserve"> system?</w:t>
+      <w:r>
+        <w:rPr>
+          <w:rFonts w:ascii="Arial" w:hAnsi="Arial" w:cs="Arial"/>
+          <w:sz w:val="24"/>
+        </w:rPr>
+        <w:t xml:space="preserve"> development do in the system?</w:t>
       </w:r>
     </w:p>
     <w:p>
@@ -161,37 +86,12 @@
           <w:sz w:val="24"/>
         </w:rPr>
       </w:pPr>
-      <w:proofErr w:type="spellStart"/>
-      <w:r>
-        <w:rPr>
-          <w:rFonts w:ascii="Arial" w:hAnsi="Arial" w:cs="Arial"/>
-          <w:sz w:val="24"/>
-        </w:rPr>
-        <w:t>Which</w:t>
-      </w:r>
-      <w:proofErr w:type="spellEnd"/>
-      <w:r>
-        <w:rPr>
-          <w:rFonts w:ascii="Arial" w:hAnsi="Arial" w:cs="Arial"/>
-          <w:sz w:val="24"/>
-        </w:rPr>
-        <w:t xml:space="preserve"> data does development </w:t>
-      </w:r>
-      <w:proofErr w:type="spellStart"/>
-      <w:r>
-        <w:rPr>
-          <w:rFonts w:ascii="Arial" w:hAnsi="Arial" w:cs="Arial"/>
-          <w:sz w:val="24"/>
-        </w:rPr>
-        <w:t>need</w:t>
-      </w:r>
-      <w:proofErr w:type="spellEnd"/>
-      <w:r>
-        <w:rPr>
-          <w:rFonts w:ascii="Arial" w:hAnsi="Arial" w:cs="Arial"/>
-          <w:sz w:val="24"/>
-        </w:rPr>
-        <w:t>?</w:t>
+      <w:r>
+        <w:rPr>
+          <w:rFonts w:ascii="Arial" w:hAnsi="Arial" w:cs="Arial"/>
+          <w:sz w:val="24"/>
+        </w:rPr>
+        <w:t>Which data does development need?</w:t>
       </w:r>
     </w:p>
     <w:p>
@@ -215,53 +115,12 @@
           <w:sz w:val="24"/>
         </w:rPr>
       </w:pPr>
-      <w:proofErr w:type="spellStart"/>
-      <w:r>
-        <w:rPr>
-          <w:rFonts w:ascii="Arial" w:hAnsi="Arial" w:cs="Arial"/>
-          <w:sz w:val="24"/>
-        </w:rPr>
-        <w:t>Which</w:t>
-      </w:r>
-      <w:proofErr w:type="spellEnd"/>
-      <w:r>
-        <w:rPr>
-          <w:rFonts w:ascii="Arial" w:hAnsi="Arial" w:cs="Arial"/>
-          <w:sz w:val="24"/>
-        </w:rPr>
-        <w:t xml:space="preserve"> </w:t>
-      </w:r>
-      <w:proofErr w:type="spellStart"/>
-      <w:r>
-        <w:rPr>
-          <w:rFonts w:ascii="Arial" w:hAnsi="Arial" w:cs="Arial"/>
-          <w:sz w:val="24"/>
-        </w:rPr>
-        <w:t>rights</w:t>
-      </w:r>
-      <w:proofErr w:type="spellEnd"/>
-      <w:r>
-        <w:rPr>
-          <w:rFonts w:ascii="Arial" w:hAnsi="Arial" w:cs="Arial"/>
-          <w:sz w:val="24"/>
-        </w:rPr>
-        <w:t xml:space="preserve"> has </w:t>
-      </w:r>
-      <w:proofErr w:type="spellStart"/>
-      <w:r>
-        <w:rPr>
-          <w:rFonts w:ascii="Arial" w:hAnsi="Arial" w:cs="Arial"/>
-          <w:sz w:val="24"/>
-        </w:rPr>
-        <w:t>the</w:t>
-      </w:r>
-      <w:proofErr w:type="spellEnd"/>
-      <w:r>
-        <w:rPr>
-          <w:rFonts w:ascii="Arial" w:hAnsi="Arial" w:cs="Arial"/>
-          <w:sz w:val="24"/>
-        </w:rPr>
-        <w:t xml:space="preserve"> development?</w:t>
+      <w:r>
+        <w:rPr>
+          <w:rFonts w:ascii="Arial" w:hAnsi="Arial" w:cs="Arial"/>
+          <w:sz w:val="24"/>
+        </w:rPr>
+        <w:t>Which rights has the development?</w:t>
       </w:r>
     </w:p>
     <w:p>
@@ -310,67 +169,12 @@
           <w:sz w:val="24"/>
         </w:rPr>
       </w:pPr>
-      <w:proofErr w:type="spellStart"/>
-      <w:r>
-        <w:rPr>
-          <w:rFonts w:ascii="Arial" w:hAnsi="Arial" w:cs="Arial"/>
-          <w:sz w:val="24"/>
-        </w:rPr>
-        <w:t>What</w:t>
-      </w:r>
-      <w:proofErr w:type="spellEnd"/>
-      <w:r>
-        <w:rPr>
-          <w:rFonts w:ascii="Arial" w:hAnsi="Arial" w:cs="Arial"/>
-          <w:sz w:val="24"/>
-        </w:rPr>
-        <w:t xml:space="preserve"> </w:t>
-      </w:r>
-      <w:proofErr w:type="spellStart"/>
-      <w:r>
-        <w:rPr>
-          <w:rFonts w:ascii="Arial" w:hAnsi="Arial" w:cs="Arial"/>
-          <w:sz w:val="24"/>
-        </w:rPr>
-        <w:t>can</w:t>
-      </w:r>
-      <w:proofErr w:type="spellEnd"/>
-      <w:r>
-        <w:rPr>
-          <w:rFonts w:ascii="Arial" w:hAnsi="Arial" w:cs="Arial"/>
-          <w:sz w:val="24"/>
-        </w:rPr>
-        <w:t xml:space="preserve"> </w:t>
-      </w:r>
-      <w:r>
-        <w:rPr>
-          <w:rFonts w:ascii="Arial" w:hAnsi="Arial" w:cs="Arial"/>
-          <w:sz w:val="24"/>
-        </w:rPr>
-        <w:t>Sales</w:t>
-      </w:r>
-      <w:r>
-        <w:rPr>
-          <w:rFonts w:ascii="Arial" w:hAnsi="Arial" w:cs="Arial"/>
-          <w:sz w:val="24"/>
-        </w:rPr>
-        <w:t xml:space="preserve"> do in </w:t>
-      </w:r>
-      <w:proofErr w:type="spellStart"/>
-      <w:r>
-        <w:rPr>
-          <w:rFonts w:ascii="Arial" w:hAnsi="Arial" w:cs="Arial"/>
-          <w:sz w:val="24"/>
-        </w:rPr>
-        <w:t>the</w:t>
-      </w:r>
-      <w:proofErr w:type="spellEnd"/>
-      <w:r>
-        <w:rPr>
-          <w:rFonts w:ascii="Arial" w:hAnsi="Arial" w:cs="Arial"/>
-          <w:sz w:val="24"/>
-        </w:rPr>
-        <w:t xml:space="preserve"> system?</w:t>
+      <w:r>
+        <w:rPr>
+          <w:rFonts w:ascii="Arial" w:hAnsi="Arial" w:cs="Arial"/>
+          <w:sz w:val="24"/>
+        </w:rPr>
+        <w:t>What can Sales do in the system?</w:t>
       </w:r>
     </w:p>
     <w:p>
@@ -394,53 +198,12 @@
           <w:sz w:val="24"/>
         </w:rPr>
       </w:pPr>
-      <w:proofErr w:type="spellStart"/>
-      <w:r>
-        <w:rPr>
-          <w:rFonts w:ascii="Arial" w:hAnsi="Arial" w:cs="Arial"/>
-          <w:sz w:val="24"/>
-        </w:rPr>
-        <w:t>What</w:t>
-      </w:r>
-      <w:proofErr w:type="spellEnd"/>
-      <w:r>
-        <w:rPr>
-          <w:rFonts w:ascii="Arial" w:hAnsi="Arial" w:cs="Arial"/>
-          <w:sz w:val="24"/>
-        </w:rPr>
-        <w:t xml:space="preserve"> </w:t>
-      </w:r>
-      <w:proofErr w:type="spellStart"/>
-      <w:r>
-        <w:rPr>
-          <w:rFonts w:ascii="Arial" w:hAnsi="Arial" w:cs="Arial"/>
-          <w:sz w:val="24"/>
-        </w:rPr>
-        <w:t>can’t</w:t>
-      </w:r>
-      <w:proofErr w:type="spellEnd"/>
-      <w:r>
-        <w:rPr>
-          <w:rFonts w:ascii="Arial" w:hAnsi="Arial" w:cs="Arial"/>
-          <w:sz w:val="24"/>
-        </w:rPr>
-        <w:t xml:space="preserve"> Sales do in </w:t>
-      </w:r>
-      <w:proofErr w:type="spellStart"/>
-      <w:r>
-        <w:rPr>
-          <w:rFonts w:ascii="Arial" w:hAnsi="Arial" w:cs="Arial"/>
-          <w:sz w:val="24"/>
-        </w:rPr>
-        <w:t>the</w:t>
-      </w:r>
-      <w:proofErr w:type="spellEnd"/>
-      <w:r>
-        <w:rPr>
-          <w:rFonts w:ascii="Arial" w:hAnsi="Arial" w:cs="Arial"/>
-          <w:sz w:val="24"/>
-        </w:rPr>
-        <w:t xml:space="preserve"> system?</w:t>
+      <w:r>
+        <w:rPr>
+          <w:rFonts w:ascii="Arial" w:hAnsi="Arial" w:cs="Arial"/>
+          <w:sz w:val="24"/>
+        </w:rPr>
+        <w:t>What can’t Sales do in the system?</w:t>
       </w:r>
     </w:p>
     <w:p>
@@ -464,37 +227,12 @@
           <w:sz w:val="24"/>
         </w:rPr>
       </w:pPr>
-      <w:proofErr w:type="spellStart"/>
-      <w:r>
-        <w:rPr>
-          <w:rFonts w:ascii="Arial" w:hAnsi="Arial" w:cs="Arial"/>
-          <w:sz w:val="24"/>
-        </w:rPr>
-        <w:t>Which</w:t>
-      </w:r>
-      <w:proofErr w:type="spellEnd"/>
-      <w:r>
-        <w:rPr>
-          <w:rFonts w:ascii="Arial" w:hAnsi="Arial" w:cs="Arial"/>
-          <w:sz w:val="24"/>
-        </w:rPr>
-        <w:t xml:space="preserve"> data does development </w:t>
-      </w:r>
-      <w:proofErr w:type="spellStart"/>
-      <w:r>
-        <w:rPr>
-          <w:rFonts w:ascii="Arial" w:hAnsi="Arial" w:cs="Arial"/>
-          <w:sz w:val="24"/>
-        </w:rPr>
-        <w:t>need</w:t>
-      </w:r>
-      <w:proofErr w:type="spellEnd"/>
-      <w:r>
-        <w:rPr>
-          <w:rFonts w:ascii="Arial" w:hAnsi="Arial" w:cs="Arial"/>
-          <w:sz w:val="24"/>
-        </w:rPr>
-        <w:t>?</w:t>
+      <w:r>
+        <w:rPr>
+          <w:rFonts w:ascii="Arial" w:hAnsi="Arial" w:cs="Arial"/>
+          <w:sz w:val="24"/>
+        </w:rPr>
+        <w:t>Which data does development need?</w:t>
       </w:r>
     </w:p>
     <w:p>
@@ -518,53 +256,12 @@
           <w:sz w:val="24"/>
         </w:rPr>
       </w:pPr>
-      <w:proofErr w:type="spellStart"/>
-      <w:r>
-        <w:rPr>
-          <w:rFonts w:ascii="Arial" w:hAnsi="Arial" w:cs="Arial"/>
-          <w:sz w:val="24"/>
-        </w:rPr>
-        <w:t>Which</w:t>
-      </w:r>
-      <w:proofErr w:type="spellEnd"/>
-      <w:r>
-        <w:rPr>
-          <w:rFonts w:ascii="Arial" w:hAnsi="Arial" w:cs="Arial"/>
-          <w:sz w:val="24"/>
-        </w:rPr>
-        <w:t xml:space="preserve"> </w:t>
-      </w:r>
-      <w:proofErr w:type="spellStart"/>
-      <w:r>
-        <w:rPr>
-          <w:rFonts w:ascii="Arial" w:hAnsi="Arial" w:cs="Arial"/>
-          <w:sz w:val="24"/>
-        </w:rPr>
-        <w:t>rights</w:t>
-      </w:r>
-      <w:proofErr w:type="spellEnd"/>
-      <w:r>
-        <w:rPr>
-          <w:rFonts w:ascii="Arial" w:hAnsi="Arial" w:cs="Arial"/>
-          <w:sz w:val="24"/>
-        </w:rPr>
-        <w:t xml:space="preserve"> has </w:t>
-      </w:r>
-      <w:proofErr w:type="spellStart"/>
-      <w:r>
-        <w:rPr>
-          <w:rFonts w:ascii="Arial" w:hAnsi="Arial" w:cs="Arial"/>
-          <w:sz w:val="24"/>
-        </w:rPr>
-        <w:t>the</w:t>
-      </w:r>
-      <w:proofErr w:type="spellEnd"/>
-      <w:r>
-        <w:rPr>
-          <w:rFonts w:ascii="Arial" w:hAnsi="Arial" w:cs="Arial"/>
-          <w:sz w:val="24"/>
-        </w:rPr>
-        <w:t xml:space="preserve"> Sales?</w:t>
+      <w:r>
+        <w:rPr>
+          <w:rFonts w:ascii="Arial" w:hAnsi="Arial" w:cs="Arial"/>
+          <w:sz w:val="24"/>
+        </w:rPr>
+        <w:t>Which rights has the Sales?</w:t>
       </w:r>
     </w:p>
     <w:p>
@@ -613,67 +310,12 @@
           <w:sz w:val="24"/>
         </w:rPr>
       </w:pPr>
-      <w:proofErr w:type="spellStart"/>
-      <w:r>
-        <w:rPr>
-          <w:rFonts w:ascii="Arial" w:hAnsi="Arial" w:cs="Arial"/>
-          <w:sz w:val="24"/>
-        </w:rPr>
-        <w:t>What</w:t>
-      </w:r>
-      <w:proofErr w:type="spellEnd"/>
-      <w:r>
-        <w:rPr>
-          <w:rFonts w:ascii="Arial" w:hAnsi="Arial" w:cs="Arial"/>
-          <w:sz w:val="24"/>
-        </w:rPr>
-        <w:t xml:space="preserve"> </w:t>
-      </w:r>
-      <w:proofErr w:type="spellStart"/>
-      <w:r>
-        <w:rPr>
-          <w:rFonts w:ascii="Arial" w:hAnsi="Arial" w:cs="Arial"/>
-          <w:sz w:val="24"/>
-        </w:rPr>
-        <w:t>can</w:t>
-      </w:r>
-      <w:proofErr w:type="spellEnd"/>
-      <w:r>
-        <w:rPr>
-          <w:rFonts w:ascii="Arial" w:hAnsi="Arial" w:cs="Arial"/>
-          <w:sz w:val="24"/>
-        </w:rPr>
-        <w:t xml:space="preserve"> </w:t>
-      </w:r>
-      <w:r>
-        <w:rPr>
-          <w:rFonts w:ascii="Arial" w:hAnsi="Arial" w:cs="Arial"/>
-          <w:sz w:val="24"/>
-        </w:rPr>
-        <w:t>Finance</w:t>
-      </w:r>
-      <w:r>
-        <w:rPr>
-          <w:rFonts w:ascii="Arial" w:hAnsi="Arial" w:cs="Arial"/>
-          <w:sz w:val="24"/>
-        </w:rPr>
-        <w:t xml:space="preserve"> do in </w:t>
-      </w:r>
-      <w:proofErr w:type="spellStart"/>
-      <w:r>
-        <w:rPr>
-          <w:rFonts w:ascii="Arial" w:hAnsi="Arial" w:cs="Arial"/>
-          <w:sz w:val="24"/>
-        </w:rPr>
-        <w:t>the</w:t>
-      </w:r>
-      <w:proofErr w:type="spellEnd"/>
-      <w:r>
-        <w:rPr>
-          <w:rFonts w:ascii="Arial" w:hAnsi="Arial" w:cs="Arial"/>
-          <w:sz w:val="24"/>
-        </w:rPr>
-        <w:t xml:space="preserve"> system?</w:t>
+      <w:r>
+        <w:rPr>
+          <w:rFonts w:ascii="Arial" w:hAnsi="Arial" w:cs="Arial"/>
+          <w:sz w:val="24"/>
+        </w:rPr>
+        <w:t>What can Finance do in the system?</w:t>
       </w:r>
     </w:p>
     <w:p>
@@ -697,53 +339,12 @@
           <w:sz w:val="24"/>
         </w:rPr>
       </w:pPr>
-      <w:proofErr w:type="spellStart"/>
-      <w:r>
-        <w:rPr>
-          <w:rFonts w:ascii="Arial" w:hAnsi="Arial" w:cs="Arial"/>
-          <w:sz w:val="24"/>
-        </w:rPr>
-        <w:t>What</w:t>
-      </w:r>
-      <w:proofErr w:type="spellEnd"/>
-      <w:r>
-        <w:rPr>
-          <w:rFonts w:ascii="Arial" w:hAnsi="Arial" w:cs="Arial"/>
-          <w:sz w:val="24"/>
-        </w:rPr>
-        <w:t xml:space="preserve"> </w:t>
-      </w:r>
-      <w:proofErr w:type="spellStart"/>
-      <w:r>
-        <w:rPr>
-          <w:rFonts w:ascii="Arial" w:hAnsi="Arial" w:cs="Arial"/>
-          <w:sz w:val="24"/>
-        </w:rPr>
-        <w:t>can’t</w:t>
-      </w:r>
-      <w:proofErr w:type="spellEnd"/>
-      <w:r>
-        <w:rPr>
-          <w:rFonts w:ascii="Arial" w:hAnsi="Arial" w:cs="Arial"/>
-          <w:sz w:val="24"/>
-        </w:rPr>
-        <w:t xml:space="preserve"> Finance do in </w:t>
-      </w:r>
-      <w:proofErr w:type="spellStart"/>
-      <w:r>
-        <w:rPr>
-          <w:rFonts w:ascii="Arial" w:hAnsi="Arial" w:cs="Arial"/>
-          <w:sz w:val="24"/>
-        </w:rPr>
-        <w:t>the</w:t>
-      </w:r>
-      <w:proofErr w:type="spellEnd"/>
-      <w:r>
-        <w:rPr>
-          <w:rFonts w:ascii="Arial" w:hAnsi="Arial" w:cs="Arial"/>
-          <w:sz w:val="24"/>
-        </w:rPr>
-        <w:t xml:space="preserve"> system?</w:t>
+      <w:r>
+        <w:rPr>
+          <w:rFonts w:ascii="Arial" w:hAnsi="Arial" w:cs="Arial"/>
+          <w:sz w:val="24"/>
+        </w:rPr>
+        <w:t>What can’t Finance do in the system?</w:t>
       </w:r>
     </w:p>
     <w:p>
@@ -767,37 +368,12 @@
           <w:sz w:val="24"/>
         </w:rPr>
       </w:pPr>
-      <w:proofErr w:type="spellStart"/>
-      <w:r>
-        <w:rPr>
-          <w:rFonts w:ascii="Arial" w:hAnsi="Arial" w:cs="Arial"/>
-          <w:sz w:val="24"/>
-        </w:rPr>
-        <w:t>Which</w:t>
-      </w:r>
-      <w:proofErr w:type="spellEnd"/>
-      <w:r>
-        <w:rPr>
-          <w:rFonts w:ascii="Arial" w:hAnsi="Arial" w:cs="Arial"/>
-          <w:sz w:val="24"/>
-        </w:rPr>
-        <w:t xml:space="preserve"> data does development </w:t>
-      </w:r>
-      <w:proofErr w:type="spellStart"/>
-      <w:r>
-        <w:rPr>
-          <w:rFonts w:ascii="Arial" w:hAnsi="Arial" w:cs="Arial"/>
-          <w:sz w:val="24"/>
-        </w:rPr>
-        <w:t>need</w:t>
-      </w:r>
-      <w:proofErr w:type="spellEnd"/>
-      <w:r>
-        <w:rPr>
-          <w:rFonts w:ascii="Arial" w:hAnsi="Arial" w:cs="Arial"/>
-          <w:sz w:val="24"/>
-        </w:rPr>
-        <w:t>?</w:t>
+      <w:r>
+        <w:rPr>
+          <w:rFonts w:ascii="Arial" w:hAnsi="Arial" w:cs="Arial"/>
+          <w:sz w:val="24"/>
+        </w:rPr>
+        <w:t>Which data does development need?</w:t>
       </w:r>
     </w:p>
     <w:p>
@@ -821,53 +397,12 @@
           <w:sz w:val="24"/>
         </w:rPr>
       </w:pPr>
-      <w:proofErr w:type="spellStart"/>
-      <w:r>
-        <w:rPr>
-          <w:rFonts w:ascii="Arial" w:hAnsi="Arial" w:cs="Arial"/>
-          <w:sz w:val="24"/>
-        </w:rPr>
-        <w:t>Which</w:t>
-      </w:r>
-      <w:proofErr w:type="spellEnd"/>
-      <w:r>
-        <w:rPr>
-          <w:rFonts w:ascii="Arial" w:hAnsi="Arial" w:cs="Arial"/>
-          <w:sz w:val="24"/>
-        </w:rPr>
-        <w:t xml:space="preserve"> </w:t>
-      </w:r>
-      <w:proofErr w:type="spellStart"/>
-      <w:r>
-        <w:rPr>
-          <w:rFonts w:ascii="Arial" w:hAnsi="Arial" w:cs="Arial"/>
-          <w:sz w:val="24"/>
-        </w:rPr>
-        <w:t>rights</w:t>
-      </w:r>
-      <w:proofErr w:type="spellEnd"/>
-      <w:r>
-        <w:rPr>
-          <w:rFonts w:ascii="Arial" w:hAnsi="Arial" w:cs="Arial"/>
-          <w:sz w:val="24"/>
-        </w:rPr>
-        <w:t xml:space="preserve"> has </w:t>
-      </w:r>
-      <w:proofErr w:type="spellStart"/>
-      <w:r>
-        <w:rPr>
-          <w:rFonts w:ascii="Arial" w:hAnsi="Arial" w:cs="Arial"/>
-          <w:sz w:val="24"/>
-        </w:rPr>
-        <w:t>the</w:t>
-      </w:r>
-      <w:proofErr w:type="spellEnd"/>
-      <w:r>
-        <w:rPr>
-          <w:rFonts w:ascii="Arial" w:hAnsi="Arial" w:cs="Arial"/>
-          <w:sz w:val="24"/>
-        </w:rPr>
-        <w:t xml:space="preserve"> Finance?</w:t>
+      <w:r>
+        <w:rPr>
+          <w:rFonts w:ascii="Arial" w:hAnsi="Arial" w:cs="Arial"/>
+          <w:sz w:val="24"/>
+        </w:rPr>
+        <w:t>Which rights has the Finance?</w:t>
       </w:r>
     </w:p>
     <w:p>
@@ -920,39 +455,7 @@
           <w:rFonts w:ascii="Arial" w:hAnsi="Arial" w:cs="Arial"/>
           <w:sz w:val="24"/>
         </w:rPr>
-        <w:t xml:space="preserve">On </w:t>
-      </w:r>
-      <w:proofErr w:type="spellStart"/>
-      <w:r>
-        <w:rPr>
-          <w:rFonts w:ascii="Arial" w:hAnsi="Arial" w:cs="Arial"/>
-          <w:sz w:val="24"/>
-        </w:rPr>
-        <w:t>which</w:t>
-      </w:r>
-      <w:proofErr w:type="spellEnd"/>
-      <w:r>
-        <w:rPr>
-          <w:rFonts w:ascii="Arial" w:hAnsi="Arial" w:cs="Arial"/>
-          <w:sz w:val="24"/>
-        </w:rPr>
-        <w:t xml:space="preserve"> moment </w:t>
-      </w:r>
-      <w:proofErr w:type="spellStart"/>
-      <w:r>
-        <w:rPr>
-          <w:rFonts w:ascii="Arial" w:hAnsi="Arial" w:cs="Arial"/>
-          <w:sz w:val="24"/>
-        </w:rPr>
-        <w:t>can</w:t>
-      </w:r>
-      <w:proofErr w:type="spellEnd"/>
-      <w:r>
-        <w:rPr>
-          <w:rFonts w:ascii="Arial" w:hAnsi="Arial" w:cs="Arial"/>
-          <w:sz w:val="24"/>
-        </w:rPr>
-        <w:t xml:space="preserve"> a customer have a project?</w:t>
+        <w:t>On which moment can a customer have a project?</w:t>
       </w:r>
     </w:p>
     <w:p>
@@ -970,60 +473,19 @@
         </w:rPr>
         <w:t xml:space="preserve">      </w:t>
       </w:r>
-      <w:proofErr w:type="spellStart"/>
-      <w:r>
-        <w:rPr>
-          <w:rFonts w:ascii="Arial" w:hAnsi="Arial" w:cs="Arial"/>
-          <w:sz w:val="24"/>
-        </w:rPr>
-        <w:t>Which</w:t>
-      </w:r>
-      <w:proofErr w:type="spellEnd"/>
-      <w:r>
-        <w:rPr>
-          <w:rFonts w:ascii="Arial" w:hAnsi="Arial" w:cs="Arial"/>
-          <w:sz w:val="24"/>
-        </w:rPr>
-        <w:t xml:space="preserve"> depar</w:t>
-      </w:r>
-      <w:r>
-        <w:rPr>
-          <w:rFonts w:ascii="Arial" w:hAnsi="Arial" w:cs="Arial"/>
-          <w:sz w:val="24"/>
-        </w:rPr>
-        <w:t xml:space="preserve">tement has </w:t>
-      </w:r>
-      <w:proofErr w:type="spellStart"/>
-      <w:r>
-        <w:rPr>
-          <w:rFonts w:ascii="Arial" w:hAnsi="Arial" w:cs="Arial"/>
-          <w:sz w:val="24"/>
-        </w:rPr>
-        <w:t>to</w:t>
-      </w:r>
-      <w:proofErr w:type="spellEnd"/>
-      <w:r>
-        <w:rPr>
-          <w:rFonts w:ascii="Arial" w:hAnsi="Arial" w:cs="Arial"/>
-          <w:sz w:val="24"/>
-        </w:rPr>
-        <w:t xml:space="preserve"> make </w:t>
-      </w:r>
-      <w:proofErr w:type="spellStart"/>
-      <w:r>
-        <w:rPr>
-          <w:rFonts w:ascii="Arial" w:hAnsi="Arial" w:cs="Arial"/>
-          <w:sz w:val="24"/>
-        </w:rPr>
-        <w:t>the</w:t>
-      </w:r>
-      <w:proofErr w:type="spellEnd"/>
-      <w:r>
-        <w:rPr>
-          <w:rFonts w:ascii="Arial" w:hAnsi="Arial" w:cs="Arial"/>
-          <w:sz w:val="24"/>
-        </w:rPr>
-        <w:t xml:space="preserve"> project?</w:t>
+      <w:r>
+        <w:rPr>
+          <w:rFonts w:ascii="Arial" w:hAnsi="Arial" w:cs="Arial"/>
+          <w:sz w:val="24"/>
+        </w:rPr>
+        <w:t>Which depar</w:t>
+      </w:r>
+      <w:r>
+        <w:rPr>
+          <w:rFonts w:ascii="Arial" w:hAnsi="Arial" w:cs="Arial"/>
+          <w:sz w:val="24"/>
+        </w:rPr>
+        <w:t>tement has to make the project?</w:t>
       </w:r>
     </w:p>
     <w:p>
@@ -1041,7 +503,6 @@
         </w:rPr>
         <w:t xml:space="preserve">      </w:t>
       </w:r>
-      <w:proofErr w:type="spellStart"/>
       <w:r>
         <w:rPr>
           <w:rFonts w:ascii="Arial" w:hAnsi="Arial" w:cs="Arial"/>
@@ -1054,31 +515,7 @@
           <w:rFonts w:ascii="Arial" w:hAnsi="Arial" w:cs="Arial"/>
           <w:sz w:val="24"/>
         </w:rPr>
-        <w:t>en</w:t>
-      </w:r>
-      <w:proofErr w:type="spellEnd"/>
-      <w:r>
-        <w:rPr>
-          <w:rFonts w:ascii="Arial" w:hAnsi="Arial" w:cs="Arial"/>
-          <w:sz w:val="24"/>
-        </w:rPr>
-        <w:t xml:space="preserve"> does a project have </w:t>
-      </w:r>
-      <w:proofErr w:type="spellStart"/>
-      <w:r>
-        <w:rPr>
-          <w:rFonts w:ascii="Arial" w:hAnsi="Arial" w:cs="Arial"/>
-          <w:sz w:val="24"/>
-        </w:rPr>
-        <w:t>to</w:t>
-      </w:r>
-      <w:proofErr w:type="spellEnd"/>
-      <w:r>
-        <w:rPr>
-          <w:rFonts w:ascii="Arial" w:hAnsi="Arial" w:cs="Arial"/>
-          <w:sz w:val="24"/>
-        </w:rPr>
-        <w:t xml:space="preserve"> stop?</w:t>
+        <w:t>en does a project have to stop?</w:t>
       </w:r>
     </w:p>
     <w:p>
@@ -1101,94 +538,14 @@
           <w:rFonts w:ascii="Arial" w:hAnsi="Arial" w:cs="Arial"/>
           <w:sz w:val="24"/>
         </w:rPr>
-        <w:t xml:space="preserve">How is </w:t>
-      </w:r>
-      <w:proofErr w:type="spellStart"/>
-      <w:r>
-        <w:rPr>
-          <w:rFonts w:ascii="Arial" w:hAnsi="Arial" w:cs="Arial"/>
-          <w:sz w:val="24"/>
-        </w:rPr>
-        <w:t>it</w:t>
-      </w:r>
-      <w:proofErr w:type="spellEnd"/>
-      <w:r>
-        <w:rPr>
-          <w:rFonts w:ascii="Arial" w:hAnsi="Arial" w:cs="Arial"/>
-          <w:sz w:val="24"/>
-        </w:rPr>
-        <w:t xml:space="preserve"> </w:t>
-      </w:r>
-      <w:proofErr w:type="spellStart"/>
-      <w:r>
-        <w:rPr>
-          <w:rFonts w:ascii="Arial" w:hAnsi="Arial" w:cs="Arial"/>
-          <w:sz w:val="24"/>
-        </w:rPr>
-        <w:t>indicat</w:t>
-      </w:r>
-      <w:r>
-        <w:rPr>
-          <w:rFonts w:ascii="Arial" w:hAnsi="Arial" w:cs="Arial"/>
-          <w:sz w:val="24"/>
-        </w:rPr>
-        <w:t>ed</w:t>
-      </w:r>
-      <w:proofErr w:type="spellEnd"/>
-      <w:r>
-        <w:rPr>
-          <w:rFonts w:ascii="Arial" w:hAnsi="Arial" w:cs="Arial"/>
-          <w:sz w:val="24"/>
-        </w:rPr>
-        <w:t xml:space="preserve"> </w:t>
-      </w:r>
-      <w:proofErr w:type="spellStart"/>
-      <w:r>
-        <w:rPr>
-          <w:rFonts w:ascii="Arial" w:hAnsi="Arial" w:cs="Arial"/>
-          <w:sz w:val="24"/>
-        </w:rPr>
-        <w:t>when</w:t>
-      </w:r>
-      <w:proofErr w:type="spellEnd"/>
-      <w:r>
-        <w:rPr>
-          <w:rFonts w:ascii="Arial" w:hAnsi="Arial" w:cs="Arial"/>
-          <w:sz w:val="24"/>
-        </w:rPr>
-        <w:t xml:space="preserve"> </w:t>
-      </w:r>
-      <w:proofErr w:type="spellStart"/>
-      <w:r>
-        <w:rPr>
-          <w:rFonts w:ascii="Arial" w:hAnsi="Arial" w:cs="Arial"/>
-          <w:sz w:val="24"/>
-        </w:rPr>
-        <w:t>the</w:t>
-      </w:r>
-      <w:proofErr w:type="spellEnd"/>
-      <w:r>
-        <w:rPr>
-          <w:rFonts w:ascii="Arial" w:hAnsi="Arial" w:cs="Arial"/>
-          <w:sz w:val="24"/>
-        </w:rPr>
-        <w:t xml:space="preserve"> project has </w:t>
-      </w:r>
-      <w:proofErr w:type="spellStart"/>
-      <w:r>
-        <w:rPr>
-          <w:rFonts w:ascii="Arial" w:hAnsi="Arial" w:cs="Arial"/>
-          <w:sz w:val="24"/>
-        </w:rPr>
-        <w:t>to</w:t>
-      </w:r>
-      <w:proofErr w:type="spellEnd"/>
-      <w:r>
-        <w:rPr>
-          <w:rFonts w:ascii="Arial" w:hAnsi="Arial" w:cs="Arial"/>
-          <w:sz w:val="24"/>
-        </w:rPr>
-        <w:t xml:space="preserve"> stop?</w:t>
+        <w:t>How is it indicat</w:t>
+      </w:r>
+      <w:r>
+        <w:rPr>
+          <w:rFonts w:ascii="Arial" w:hAnsi="Arial" w:cs="Arial"/>
+          <w:sz w:val="24"/>
+        </w:rPr>
+        <w:t>ed when the project has to stop?</w:t>
       </w:r>
     </w:p>
     <w:p>
@@ -1212,85 +569,12 @@
           <w:sz w:val="24"/>
         </w:rPr>
       </w:pPr>
-      <w:proofErr w:type="spellStart"/>
-      <w:r>
-        <w:rPr>
-          <w:rFonts w:ascii="Arial" w:hAnsi="Arial" w:cs="Arial"/>
-          <w:sz w:val="24"/>
-        </w:rPr>
-        <w:t>Which</w:t>
-      </w:r>
-      <w:proofErr w:type="spellEnd"/>
-      <w:r>
-        <w:rPr>
-          <w:rFonts w:ascii="Arial" w:hAnsi="Arial" w:cs="Arial"/>
-          <w:sz w:val="24"/>
-        </w:rPr>
-        <w:t xml:space="preserve"> data do </w:t>
-      </w:r>
-      <w:proofErr w:type="spellStart"/>
-      <w:r>
-        <w:rPr>
-          <w:rFonts w:ascii="Arial" w:hAnsi="Arial" w:cs="Arial"/>
-          <w:sz w:val="24"/>
-        </w:rPr>
-        <w:t>you</w:t>
-      </w:r>
-      <w:proofErr w:type="spellEnd"/>
-      <w:r>
-        <w:rPr>
-          <w:rFonts w:ascii="Arial" w:hAnsi="Arial" w:cs="Arial"/>
-          <w:sz w:val="24"/>
-        </w:rPr>
-        <w:t xml:space="preserve"> </w:t>
-      </w:r>
-      <w:proofErr w:type="spellStart"/>
-      <w:r>
-        <w:rPr>
-          <w:rFonts w:ascii="Arial" w:hAnsi="Arial" w:cs="Arial"/>
-          <w:sz w:val="24"/>
-        </w:rPr>
-        <w:t>need</w:t>
-      </w:r>
-      <w:proofErr w:type="spellEnd"/>
-      <w:r>
-        <w:rPr>
-          <w:rFonts w:ascii="Arial" w:hAnsi="Arial" w:cs="Arial"/>
-          <w:sz w:val="24"/>
-        </w:rPr>
-        <w:t xml:space="preserve"> </w:t>
-      </w:r>
-      <w:proofErr w:type="spellStart"/>
-      <w:r>
-        <w:rPr>
-          <w:rFonts w:ascii="Arial" w:hAnsi="Arial" w:cs="Arial"/>
-          <w:sz w:val="24"/>
-        </w:rPr>
-        <w:t>to</w:t>
-      </w:r>
-      <w:proofErr w:type="spellEnd"/>
-      <w:r>
-        <w:rPr>
-          <w:rFonts w:ascii="Arial" w:hAnsi="Arial" w:cs="Arial"/>
-          <w:sz w:val="24"/>
-        </w:rPr>
-        <w:t xml:space="preserve"> input </w:t>
-      </w:r>
-      <w:proofErr w:type="spellStart"/>
-      <w:r>
-        <w:rPr>
-          <w:rFonts w:ascii="Arial" w:hAnsi="Arial" w:cs="Arial"/>
-          <w:sz w:val="24"/>
-        </w:rPr>
-        <w:t>for</w:t>
-      </w:r>
-      <w:proofErr w:type="spellEnd"/>
-      <w:r>
-        <w:rPr>
-          <w:rFonts w:ascii="Arial" w:hAnsi="Arial" w:cs="Arial"/>
-          <w:sz w:val="24"/>
-        </w:rPr>
-        <w:t xml:space="preserve"> a new customer?</w:t>
+      <w:r>
+        <w:rPr>
+          <w:rFonts w:ascii="Arial" w:hAnsi="Arial" w:cs="Arial"/>
+          <w:sz w:val="24"/>
+        </w:rPr>
+        <w:t>Which data do you need to input for a new customer?</w:t>
       </w:r>
     </w:p>
     <w:p>
@@ -1314,99 +598,12 @@
           <w:sz w:val="24"/>
         </w:rPr>
       </w:pPr>
-      <w:proofErr w:type="spellStart"/>
-      <w:r>
-        <w:rPr>
-          <w:rFonts w:ascii="Arial" w:hAnsi="Arial" w:cs="Arial"/>
-          <w:sz w:val="24"/>
-        </w:rPr>
-        <w:t>Which</w:t>
-      </w:r>
-      <w:proofErr w:type="spellEnd"/>
-      <w:r>
-        <w:rPr>
-          <w:rFonts w:ascii="Arial" w:hAnsi="Arial" w:cs="Arial"/>
-          <w:sz w:val="24"/>
-        </w:rPr>
-        <w:t xml:space="preserve"> data do </w:t>
-      </w:r>
-      <w:proofErr w:type="spellStart"/>
-      <w:r>
-        <w:rPr>
-          <w:rFonts w:ascii="Arial" w:hAnsi="Arial" w:cs="Arial"/>
-          <w:sz w:val="24"/>
-        </w:rPr>
-        <w:t>you</w:t>
-      </w:r>
-      <w:proofErr w:type="spellEnd"/>
-      <w:r>
-        <w:rPr>
-          <w:rFonts w:ascii="Arial" w:hAnsi="Arial" w:cs="Arial"/>
-          <w:sz w:val="24"/>
-        </w:rPr>
-        <w:t xml:space="preserve"> </w:t>
-      </w:r>
-      <w:proofErr w:type="spellStart"/>
-      <w:r>
-        <w:rPr>
-          <w:rFonts w:ascii="Arial" w:hAnsi="Arial" w:cs="Arial"/>
-          <w:sz w:val="24"/>
-        </w:rPr>
-        <w:t>need</w:t>
-      </w:r>
-      <w:proofErr w:type="spellEnd"/>
-      <w:r>
-        <w:rPr>
-          <w:rFonts w:ascii="Arial" w:hAnsi="Arial" w:cs="Arial"/>
-          <w:sz w:val="24"/>
-        </w:rPr>
-        <w:t xml:space="preserve"> </w:t>
-      </w:r>
-      <w:proofErr w:type="spellStart"/>
-      <w:r>
-        <w:rPr>
-          <w:rFonts w:ascii="Arial" w:hAnsi="Arial" w:cs="Arial"/>
-          <w:sz w:val="24"/>
-        </w:rPr>
-        <w:t>to</w:t>
-      </w:r>
-      <w:proofErr w:type="spellEnd"/>
-      <w:r>
-        <w:rPr>
-          <w:rFonts w:ascii="Arial" w:hAnsi="Arial" w:cs="Arial"/>
-          <w:sz w:val="24"/>
-        </w:rPr>
-        <w:t xml:space="preserve"> input </w:t>
-      </w:r>
-      <w:proofErr w:type="spellStart"/>
-      <w:r>
-        <w:rPr>
-          <w:rFonts w:ascii="Arial" w:hAnsi="Arial" w:cs="Arial"/>
-          <w:sz w:val="24"/>
-        </w:rPr>
-        <w:t>for</w:t>
-      </w:r>
-      <w:proofErr w:type="spellEnd"/>
-      <w:r>
-        <w:rPr>
-          <w:rFonts w:ascii="Arial" w:hAnsi="Arial" w:cs="Arial"/>
-          <w:sz w:val="24"/>
-        </w:rPr>
-        <w:t xml:space="preserve"> a new </w:t>
-      </w:r>
-      <w:r>
-        <w:rPr>
-          <w:rFonts w:ascii="Arial" w:hAnsi="Arial" w:cs="Arial"/>
-          <w:sz w:val="24"/>
-        </w:rPr>
-        <w:t>project</w:t>
-      </w:r>
-      <w:r>
-        <w:rPr>
-          <w:rFonts w:ascii="Arial" w:hAnsi="Arial" w:cs="Arial"/>
-          <w:sz w:val="24"/>
-        </w:rPr>
-        <w:t>?</w:t>
+      <w:r>
+        <w:rPr>
+          <w:rFonts w:ascii="Arial" w:hAnsi="Arial" w:cs="Arial"/>
+          <w:sz w:val="24"/>
+        </w:rPr>
+        <w:t>Which data do you need to input for a new project?</w:t>
       </w:r>
     </w:p>
     <w:p>
@@ -1435,151 +632,7 @@
           <w:rFonts w:ascii="Arial" w:hAnsi="Arial" w:cs="Arial"/>
           <w:sz w:val="24"/>
         </w:rPr>
-        <w:t xml:space="preserve">Do </w:t>
-      </w:r>
-      <w:proofErr w:type="spellStart"/>
-      <w:r>
-        <w:rPr>
-          <w:rFonts w:ascii="Arial" w:hAnsi="Arial" w:cs="Arial"/>
-          <w:sz w:val="24"/>
-        </w:rPr>
-        <w:t>you</w:t>
-      </w:r>
-      <w:proofErr w:type="spellEnd"/>
-      <w:r>
-        <w:rPr>
-          <w:rFonts w:ascii="Arial" w:hAnsi="Arial" w:cs="Arial"/>
-          <w:sz w:val="24"/>
-        </w:rPr>
-        <w:t xml:space="preserve"> have </w:t>
-      </w:r>
-      <w:proofErr w:type="spellStart"/>
-      <w:r>
-        <w:rPr>
-          <w:rFonts w:ascii="Arial" w:hAnsi="Arial" w:cs="Arial"/>
-          <w:sz w:val="24"/>
-        </w:rPr>
-        <w:t>any</w:t>
-      </w:r>
-      <w:proofErr w:type="spellEnd"/>
-      <w:r>
-        <w:rPr>
-          <w:rFonts w:ascii="Arial" w:hAnsi="Arial" w:cs="Arial"/>
-          <w:sz w:val="24"/>
-        </w:rPr>
-        <w:t xml:space="preserve"> </w:t>
-      </w:r>
-      <w:proofErr w:type="spellStart"/>
-      <w:r>
-        <w:rPr>
-          <w:rFonts w:ascii="Arial" w:hAnsi="Arial" w:cs="Arial"/>
-          <w:sz w:val="24"/>
-        </w:rPr>
-        <w:t>requirements</w:t>
-      </w:r>
-      <w:proofErr w:type="spellEnd"/>
-      <w:r>
-        <w:rPr>
-          <w:rFonts w:ascii="Arial" w:hAnsi="Arial" w:cs="Arial"/>
-          <w:sz w:val="24"/>
-        </w:rPr>
-        <w:t xml:space="preserve"> </w:t>
-      </w:r>
-      <w:proofErr w:type="spellStart"/>
-      <w:r>
-        <w:rPr>
-          <w:rFonts w:ascii="Arial" w:hAnsi="Arial" w:cs="Arial"/>
-          <w:sz w:val="24"/>
-        </w:rPr>
-        <w:t>about</w:t>
-      </w:r>
-      <w:proofErr w:type="spellEnd"/>
-      <w:r>
-        <w:rPr>
-          <w:rFonts w:ascii="Arial" w:hAnsi="Arial" w:cs="Arial"/>
-          <w:sz w:val="24"/>
-        </w:rPr>
-        <w:t xml:space="preserve"> </w:t>
-      </w:r>
-      <w:proofErr w:type="spellStart"/>
-      <w:r>
-        <w:rPr>
-          <w:rFonts w:ascii="Arial" w:hAnsi="Arial" w:cs="Arial"/>
-          <w:sz w:val="24"/>
-        </w:rPr>
-        <w:t>how</w:t>
-      </w:r>
-      <w:proofErr w:type="spellEnd"/>
-      <w:r>
-        <w:rPr>
-          <w:rFonts w:ascii="Arial" w:hAnsi="Arial" w:cs="Arial"/>
-          <w:sz w:val="24"/>
-        </w:rPr>
-        <w:t xml:space="preserve"> </w:t>
-      </w:r>
-      <w:proofErr w:type="spellStart"/>
-      <w:r>
-        <w:rPr>
-          <w:rFonts w:ascii="Arial" w:hAnsi="Arial" w:cs="Arial"/>
-          <w:sz w:val="24"/>
-        </w:rPr>
-        <w:t>the</w:t>
-      </w:r>
-      <w:proofErr w:type="spellEnd"/>
-      <w:r>
-        <w:rPr>
-          <w:rFonts w:ascii="Arial" w:hAnsi="Arial" w:cs="Arial"/>
-          <w:sz w:val="24"/>
-        </w:rPr>
-        <w:t xml:space="preserve"> system has </w:t>
-      </w:r>
-      <w:proofErr w:type="spellStart"/>
-      <w:r>
-        <w:rPr>
-          <w:rFonts w:ascii="Arial" w:hAnsi="Arial" w:cs="Arial"/>
-          <w:sz w:val="24"/>
-        </w:rPr>
-        <w:t>to</w:t>
-      </w:r>
-      <w:proofErr w:type="spellEnd"/>
-      <w:r>
-        <w:rPr>
-          <w:rFonts w:ascii="Arial" w:hAnsi="Arial" w:cs="Arial"/>
-          <w:sz w:val="24"/>
-        </w:rPr>
-        <w:t xml:space="preserve"> look. For </w:t>
-      </w:r>
-      <w:proofErr w:type="spellStart"/>
-      <w:r>
-        <w:rPr>
-          <w:rFonts w:ascii="Arial" w:hAnsi="Arial" w:cs="Arial"/>
-          <w:sz w:val="24"/>
-        </w:rPr>
-        <w:t>example</w:t>
-      </w:r>
-      <w:proofErr w:type="spellEnd"/>
-      <w:r>
-        <w:rPr>
-          <w:rFonts w:ascii="Arial" w:hAnsi="Arial" w:cs="Arial"/>
-          <w:sz w:val="24"/>
-        </w:rPr>
-        <w:t xml:space="preserve"> </w:t>
-      </w:r>
-      <w:proofErr w:type="spellStart"/>
-      <w:r>
-        <w:rPr>
-          <w:rFonts w:ascii="Arial" w:hAnsi="Arial" w:cs="Arial"/>
-          <w:sz w:val="24"/>
-        </w:rPr>
-        <w:t>to</w:t>
-      </w:r>
-      <w:proofErr w:type="spellEnd"/>
-      <w:r>
-        <w:rPr>
-          <w:rFonts w:ascii="Arial" w:hAnsi="Arial" w:cs="Arial"/>
-          <w:sz w:val="24"/>
-        </w:rPr>
-        <w:t xml:space="preserve"> input a customer?</w:t>
+        <w:t>Do you have any requirements about how the system has to look. For example to input a customer?</w:t>
       </w:r>
     </w:p>
     <w:p>
@@ -1603,69 +656,12 @@
           <w:sz w:val="24"/>
         </w:rPr>
       </w:pPr>
-      <w:proofErr w:type="spellStart"/>
-      <w:r>
-        <w:rPr>
-          <w:rFonts w:ascii="Arial" w:hAnsi="Arial" w:cs="Arial"/>
-          <w:sz w:val="24"/>
-        </w:rPr>
-        <w:t>Can</w:t>
-      </w:r>
-      <w:proofErr w:type="spellEnd"/>
-      <w:r>
-        <w:rPr>
-          <w:rFonts w:ascii="Arial" w:hAnsi="Arial" w:cs="Arial"/>
-          <w:sz w:val="24"/>
-        </w:rPr>
-        <w:t xml:space="preserve"> </w:t>
-      </w:r>
-      <w:proofErr w:type="spellStart"/>
-      <w:r>
-        <w:rPr>
-          <w:rFonts w:ascii="Arial" w:hAnsi="Arial" w:cs="Arial"/>
-          <w:sz w:val="24"/>
-        </w:rPr>
-        <w:t>the</w:t>
-      </w:r>
-      <w:proofErr w:type="spellEnd"/>
-      <w:r>
-        <w:rPr>
-          <w:rFonts w:ascii="Arial" w:hAnsi="Arial" w:cs="Arial"/>
-          <w:sz w:val="24"/>
-        </w:rPr>
-        <w:t xml:space="preserve"> customer log in </w:t>
-      </w:r>
-      <w:proofErr w:type="spellStart"/>
-      <w:r>
-        <w:rPr>
-          <w:rFonts w:ascii="Arial" w:hAnsi="Arial" w:cs="Arial"/>
-          <w:sz w:val="24"/>
-        </w:rPr>
-        <w:t>to</w:t>
-      </w:r>
-      <w:proofErr w:type="spellEnd"/>
-      <w:r>
-        <w:rPr>
-          <w:rFonts w:ascii="Arial" w:hAnsi="Arial" w:cs="Arial"/>
-          <w:sz w:val="24"/>
-        </w:rPr>
-        <w:t xml:space="preserve"> look at </w:t>
-      </w:r>
-      <w:proofErr w:type="spellStart"/>
-      <w:r>
-        <w:rPr>
-          <w:rFonts w:ascii="Arial" w:hAnsi="Arial" w:cs="Arial"/>
-          <w:sz w:val="24"/>
-        </w:rPr>
-        <w:t>there</w:t>
-      </w:r>
-      <w:proofErr w:type="spellEnd"/>
-      <w:r>
-        <w:rPr>
-          <w:rFonts w:ascii="Arial" w:hAnsi="Arial" w:cs="Arial"/>
-          <w:sz w:val="24"/>
-        </w:rPr>
-        <w:t xml:space="preserve"> data?</w:t>
+      <w:r>
+        <w:rPr>
+          <w:rFonts w:ascii="Arial" w:hAnsi="Arial" w:cs="Arial"/>
+          <w:sz w:val="24"/>
+        </w:rPr>
+        <w:t>Can the customer log in to look at there data?</w:t>
       </w:r>
     </w:p>
     <w:p>
@@ -1690,72 +686,105 @@
           <w:sz w:val="24"/>
         </w:rPr>
       </w:pPr>
-      <w:proofErr w:type="spellStart"/>
-      <w:r>
-        <w:rPr>
-          <w:rFonts w:ascii="Arial" w:hAnsi="Arial" w:cs="Arial"/>
-          <w:sz w:val="24"/>
-        </w:rPr>
-        <w:t>If</w:t>
-      </w:r>
-      <w:proofErr w:type="spellEnd"/>
-      <w:r>
-        <w:rPr>
-          <w:rFonts w:ascii="Arial" w:hAnsi="Arial" w:cs="Arial"/>
-          <w:sz w:val="24"/>
-        </w:rPr>
-        <w:t xml:space="preserve"> a customer is </w:t>
-      </w:r>
-      <w:proofErr w:type="spellStart"/>
-      <w:r>
-        <w:rPr>
-          <w:rFonts w:ascii="Arial" w:hAnsi="Arial" w:cs="Arial"/>
-          <w:sz w:val="24"/>
-        </w:rPr>
-        <w:t>created</w:t>
-      </w:r>
-      <w:proofErr w:type="spellEnd"/>
-      <w:r>
-        <w:rPr>
-          <w:rFonts w:ascii="Arial" w:hAnsi="Arial" w:cs="Arial"/>
-          <w:sz w:val="24"/>
-        </w:rPr>
-        <w:t xml:space="preserve"> in </w:t>
-      </w:r>
-      <w:proofErr w:type="spellStart"/>
-      <w:r>
-        <w:rPr>
-          <w:rFonts w:ascii="Arial" w:hAnsi="Arial" w:cs="Arial"/>
-          <w:sz w:val="24"/>
-        </w:rPr>
-        <w:t>the</w:t>
-      </w:r>
-      <w:proofErr w:type="spellEnd"/>
-      <w:r>
-        <w:rPr>
-          <w:rFonts w:ascii="Arial" w:hAnsi="Arial" w:cs="Arial"/>
-          <w:sz w:val="24"/>
-        </w:rPr>
-        <w:t xml:space="preserve"> system does </w:t>
-      </w:r>
-      <w:proofErr w:type="spellStart"/>
-      <w:r>
-        <w:rPr>
-          <w:rFonts w:ascii="Arial" w:hAnsi="Arial" w:cs="Arial"/>
-          <w:sz w:val="24"/>
-        </w:rPr>
-        <w:t>the</w:t>
-      </w:r>
-      <w:proofErr w:type="spellEnd"/>
-      <w:r>
-        <w:rPr>
-          <w:rFonts w:ascii="Arial" w:hAnsi="Arial" w:cs="Arial"/>
-          <w:sz w:val="24"/>
-        </w:rPr>
-        <w:t xml:space="preserve"> customer get a email?</w:t>
-      </w:r>
+      <w:r>
+        <w:rPr>
+          <w:rFonts w:ascii="Arial" w:hAnsi="Arial" w:cs="Arial"/>
+          <w:sz w:val="24"/>
+        </w:rPr>
+        <w:t>If a customer is created in the system does the customer get a email?</w:t>
+      </w:r>
+    </w:p>
+    <w:p>
+      <w:pPr>
+        <w:pStyle w:val="Lijstalinea"/>
+        <w:rPr>
+          <w:rFonts w:ascii="Arial" w:hAnsi="Arial" w:cs="Arial"/>
+          <w:sz w:val="24"/>
+        </w:rPr>
+      </w:pPr>
+    </w:p>
+    <w:p>
+      <w:pPr>
+        <w:pStyle w:val="Geenafstand"/>
+        <w:numPr>
+          <w:ilvl w:val="0"/>
+          <w:numId w:val="3"/>
+        </w:numPr>
+        <w:rPr>
+          <w:rFonts w:ascii="Arial" w:hAnsi="Arial" w:cs="Arial"/>
+          <w:sz w:val="24"/>
+        </w:rPr>
+      </w:pPr>
+      <w:r>
+        <w:rPr>
+          <w:rFonts w:ascii="Arial" w:hAnsi="Arial" w:cs="Arial"/>
+          <w:sz w:val="24"/>
+        </w:rPr>
+        <w:lastRenderedPageBreak/>
+        <w:t xml:space="preserve"> </w:t>
+      </w:r>
+      <w:r>
+        <w:rPr>
+          <w:rFonts w:ascii="Arial" w:hAnsi="Arial" w:cs="Arial"/>
+          <w:sz w:val="24"/>
+        </w:rPr>
+        <w:t>Why</w:t>
+      </w:r>
+      <w:r>
+        <w:rPr>
+          <w:rFonts w:ascii="Arial" w:hAnsi="Arial" w:cs="Arial"/>
+          <w:sz w:val="24"/>
+        </w:rPr>
+        <w:t xml:space="preserve"> are</w:t>
+      </w:r>
+      <w:r>
+        <w:rPr>
+          <w:rFonts w:ascii="Arial" w:hAnsi="Arial" w:cs="Arial"/>
+          <w:sz w:val="24"/>
+        </w:rPr>
+        <w:t xml:space="preserve"> there</w:t>
+      </w:r>
+      <w:r>
+        <w:rPr>
+          <w:rFonts w:ascii="Arial" w:hAnsi="Arial" w:cs="Arial"/>
+          <w:sz w:val="24"/>
+        </w:rPr>
+        <w:t xml:space="preserve"> bold words in the information that you sen</w:t>
+      </w:r>
+      <w:r>
+        <w:rPr>
+          <w:rFonts w:ascii="Arial" w:hAnsi="Arial" w:cs="Arial"/>
+          <w:sz w:val="24"/>
+        </w:rPr>
+        <w:t>d</w:t>
+      </w:r>
+      <w:r>
+        <w:rPr>
+          <w:rFonts w:ascii="Arial" w:hAnsi="Arial" w:cs="Arial"/>
+          <w:sz w:val="24"/>
+        </w:rPr>
+        <w:t xml:space="preserve"> dus?</w:t>
+      </w:r>
+    </w:p>
+    <w:p>
+      <w:pPr>
+        <w:pStyle w:val="Geenafstand"/>
+        <w:rPr>
+          <w:rFonts w:ascii="Arial" w:hAnsi="Arial" w:cs="Arial"/>
+          <w:sz w:val="24"/>
+        </w:rPr>
+      </w:pPr>
       <w:bookmarkStart w:id="0" w:name="_GoBack"/>
       <w:bookmarkEnd w:id="0"/>
+    </w:p>
+    <w:p>
+      <w:pPr>
+        <w:pStyle w:val="Geenafstand"/>
+        <w:rPr>
+          <w:rFonts w:ascii="Arial" w:hAnsi="Arial" w:cs="Arial"/>
+          <w:sz w:val="24"/>
+        </w:rPr>
+      </w:pPr>
     </w:p>
     <w:sectPr>
       <w:pgSz w:w="11906" w:h="16838"/>

</xml_diff>